<commit_message>
Added sections 2.3 and 2.5
Also italicised "withDimensions" in 2.4
</commit_message>
<xml_diff>
--- a/docs/SiGMAL Specification.docx
+++ b/docs/SiGMAL Specification.docx
@@ -319,7 +319,7 @@
           <w:sz w:val="24"/>
           <w:szCs w:val="24"/>
         </w:rPr>
-        <w:t>s and Hashes........</w:t>
+        <w:t>s and Hashes.......</w:t>
       </w:r>
     </w:p>
     <w:p>
@@ -361,7 +361,15 @@
           <w:sz w:val="24"/>
           <w:szCs w:val="24"/>
         </w:rPr>
-        <w:t xml:space="preserve">  Conditionals............</w:t>
+        <w:t xml:space="preserve">  Control Structures</w:t>
+      </w:r>
+      <w:r>
+        <w:rPr>
+          <w:rFonts w:ascii="Consolas" w:hAnsi="Consolas" w:cs="Times New Roman"/>
+          <w:sz w:val="24"/>
+          <w:szCs w:val="24"/>
+        </w:rPr>
+        <w:t>......</w:t>
       </w:r>
     </w:p>
     <w:p>
@@ -714,120 +722,6 @@
     <w:p>
       <w:pPr>
         <w:spacing w:after="0" w:line="240" w:lineRule="auto"/>
-        <w:rPr>
-          <w:rFonts w:ascii="Consolas" w:hAnsi="Consolas" w:cs="Times New Roman"/>
-          <w:sz w:val="24"/>
-          <w:szCs w:val="24"/>
-        </w:rPr>
-      </w:pPr>
-    </w:p>
-    <w:p>
-      <w:pPr>
-        <w:spacing w:after="0" w:line="240" w:lineRule="auto"/>
-        <w:rPr>
-          <w:rFonts w:ascii="Consolas" w:hAnsi="Consolas" w:cs="Times New Roman"/>
-          <w:sz w:val="24"/>
-          <w:szCs w:val="24"/>
-        </w:rPr>
-      </w:pPr>
-      <w:r>
-        <w:rPr>
-          <w:rFonts w:ascii="Consolas" w:hAnsi="Consolas" w:cs="Times New Roman"/>
-          <w:sz w:val="24"/>
-          <w:szCs w:val="24"/>
-        </w:rPr>
-        <w:tab/>
-      </w:r>
-      <w:r>
-        <w:rPr>
-          <w:rFonts w:ascii="Consolas" w:hAnsi="Consolas" w:cs="Times New Roman"/>
-          <w:sz w:val="24"/>
-          <w:szCs w:val="24"/>
-        </w:rPr>
-        <w:t xml:space="preserve">Simple </w:t>
-      </w:r>
-      <w:r>
-        <w:rPr>
-          <w:rFonts w:ascii="Consolas" w:hAnsi="Consolas" w:cs="Times New Roman"/>
-          <w:sz w:val="24"/>
-          <w:szCs w:val="24"/>
-        </w:rPr>
-        <w:t xml:space="preserve">Graphics, Modeling, and </w:t>
-      </w:r>
-      <w:r>
-        <w:rPr>
-          <w:rFonts w:ascii="Consolas" w:hAnsi="Consolas" w:cs="Times New Roman"/>
-          <w:sz w:val="24"/>
-          <w:szCs w:val="24"/>
-        </w:rPr>
-        <w:t xml:space="preserve">Animation Language, or </w:t>
-      </w:r>
-      <w:proofErr w:type="spellStart"/>
-      <w:r>
-        <w:rPr>
-          <w:rFonts w:ascii="Consolas" w:hAnsi="Consolas" w:cs="Times New Roman"/>
-          <w:sz w:val="24"/>
-          <w:szCs w:val="24"/>
-        </w:rPr>
-        <w:t>S</w:t>
-      </w:r>
-      <w:r>
-        <w:rPr>
-          <w:rFonts w:ascii="Consolas" w:hAnsi="Consolas" w:cs="Times New Roman"/>
-          <w:sz w:val="24"/>
-          <w:szCs w:val="24"/>
-        </w:rPr>
-        <w:t>iGMAL</w:t>
-      </w:r>
-      <w:proofErr w:type="spellEnd"/>
-      <w:r>
-        <w:rPr>
-          <w:rFonts w:ascii="Consolas" w:hAnsi="Consolas" w:cs="Times New Roman"/>
-          <w:sz w:val="24"/>
-          <w:szCs w:val="24"/>
-        </w:rPr>
-        <w:t xml:space="preserve">, is a Domain Specific Language focused on graphics. It was designed to be simple and easy to use without sacrificing functionality. This was done by </w:t>
-      </w:r>
-      <w:r>
-        <w:rPr>
-          <w:rFonts w:ascii="Consolas" w:hAnsi="Consolas" w:cs="Times New Roman"/>
-          <w:sz w:val="24"/>
-          <w:szCs w:val="24"/>
-        </w:rPr>
-        <w:t xml:space="preserve">making the syntax very English-like. </w:t>
-      </w:r>
-      <w:proofErr w:type="spellStart"/>
-      <w:r>
-        <w:rPr>
-          <w:rFonts w:ascii="Consolas" w:hAnsi="Consolas" w:cs="Times New Roman"/>
-          <w:sz w:val="24"/>
-          <w:szCs w:val="24"/>
-        </w:rPr>
-        <w:t>SiGMAL</w:t>
-      </w:r>
-      <w:proofErr w:type="spellEnd"/>
-      <w:r>
-        <w:rPr>
-          <w:rFonts w:ascii="Consolas" w:hAnsi="Consolas" w:cs="Times New Roman"/>
-          <w:sz w:val="24"/>
-          <w:szCs w:val="24"/>
-        </w:rPr>
-        <w:t xml:space="preserve"> was designed in 2012 and was inspired by Alice.</w:t>
-      </w:r>
-    </w:p>
-    <w:p>
-      <w:pPr>
-        <w:spacing w:after="0" w:line="240" w:lineRule="auto"/>
-        <w:rPr>
-          <w:rFonts w:ascii="Consolas" w:hAnsi="Consolas" w:cs="Times New Roman"/>
-          <w:sz w:val="24"/>
-          <w:szCs w:val="24"/>
-        </w:rPr>
-      </w:pPr>
-    </w:p>
-    <w:p>
-      <w:pPr>
-        <w:spacing w:after="0" w:line="240" w:lineRule="auto"/>
         <w:jc w:val="center"/>
         <w:rPr>
           <w:rFonts w:ascii="Consolas" w:hAnsi="Consolas" w:cs="Times New Roman"/>
@@ -835,14 +729,111 @@
           <w:szCs w:val="40"/>
         </w:rPr>
       </w:pPr>
-      <w:r>
+    </w:p>
+    <w:p>
+      <w:pPr>
+        <w:spacing w:after="0" w:line="240" w:lineRule="auto"/>
+        <w:rPr>
+          <w:rFonts w:ascii="Consolas" w:hAnsi="Consolas" w:cs="Times New Roman"/>
+          <w:sz w:val="24"/>
+          <w:szCs w:val="24"/>
+        </w:rPr>
+      </w:pPr>
+      <w:r>
+        <w:rPr>
+          <w:rFonts w:ascii="Consolas" w:hAnsi="Consolas" w:cs="Times New Roman"/>
+          <w:sz w:val="24"/>
+          <w:szCs w:val="24"/>
+        </w:rPr>
+        <w:tab/>
+      </w:r>
+      <w:r>
+        <w:rPr>
+          <w:rFonts w:ascii="Consolas" w:hAnsi="Consolas" w:cs="Times New Roman"/>
+          <w:sz w:val="24"/>
+          <w:szCs w:val="24"/>
+        </w:rPr>
+        <w:t xml:space="preserve">Simple </w:t>
+      </w:r>
+      <w:r>
+        <w:rPr>
+          <w:rFonts w:ascii="Consolas" w:hAnsi="Consolas" w:cs="Times New Roman"/>
+          <w:sz w:val="24"/>
+          <w:szCs w:val="24"/>
+        </w:rPr>
+        <w:t xml:space="preserve">Graphics, Modeling, and </w:t>
+      </w:r>
+      <w:r>
+        <w:rPr>
+          <w:rFonts w:ascii="Consolas" w:hAnsi="Consolas" w:cs="Times New Roman"/>
+          <w:sz w:val="24"/>
+          <w:szCs w:val="24"/>
+        </w:rPr>
+        <w:t xml:space="preserve">Animation Language, or </w:t>
+      </w:r>
+      <w:proofErr w:type="spellStart"/>
+      <w:r>
+        <w:rPr>
+          <w:rFonts w:ascii="Consolas" w:hAnsi="Consolas" w:cs="Times New Roman"/>
+          <w:sz w:val="24"/>
+          <w:szCs w:val="24"/>
+        </w:rPr>
+        <w:t>S</w:t>
+      </w:r>
+      <w:r>
+        <w:rPr>
+          <w:rFonts w:ascii="Consolas" w:hAnsi="Consolas" w:cs="Times New Roman"/>
+          <w:sz w:val="24"/>
+          <w:szCs w:val="24"/>
+        </w:rPr>
+        <w:t>iGMAL</w:t>
+      </w:r>
+      <w:proofErr w:type="spellEnd"/>
+      <w:r>
+        <w:rPr>
+          <w:rFonts w:ascii="Consolas" w:hAnsi="Consolas" w:cs="Times New Roman"/>
+          <w:sz w:val="24"/>
+          <w:szCs w:val="24"/>
+        </w:rPr>
+        <w:t xml:space="preserve">, is a Domain Specific Language focused on graphics. It was designed to be simple and easy to use without sacrificing functionality. This was done by </w:t>
+      </w:r>
+      <w:r>
+        <w:rPr>
+          <w:rFonts w:ascii="Consolas" w:hAnsi="Consolas" w:cs="Times New Roman"/>
+          <w:sz w:val="24"/>
+          <w:szCs w:val="24"/>
+        </w:rPr>
+        <w:t xml:space="preserve">making the syntax very English-like. </w:t>
+      </w:r>
+      <w:proofErr w:type="spellStart"/>
+      <w:r>
+        <w:rPr>
+          <w:rFonts w:ascii="Consolas" w:hAnsi="Consolas" w:cs="Times New Roman"/>
+          <w:sz w:val="24"/>
+          <w:szCs w:val="24"/>
+        </w:rPr>
+        <w:t>SiGMAL</w:t>
+      </w:r>
+      <w:proofErr w:type="spellEnd"/>
+      <w:r>
+        <w:rPr>
+          <w:rFonts w:ascii="Consolas" w:hAnsi="Consolas" w:cs="Times New Roman"/>
+          <w:sz w:val="24"/>
+          <w:szCs w:val="24"/>
+        </w:rPr>
+        <w:t xml:space="preserve"> was designed in 2012 and was inspired by Alice.</w:t>
+      </w:r>
+    </w:p>
+    <w:p>
+      <w:pPr>
+        <w:spacing w:after="0" w:line="240" w:lineRule="auto"/>
+        <w:jc w:val="center"/>
         <w:rPr>
           <w:rFonts w:ascii="Consolas" w:hAnsi="Consolas" w:cs="Times New Roman"/>
           <w:sz w:val="40"/>
           <w:szCs w:val="40"/>
         </w:rPr>
-        <w:t>2  Lexical Structure</w:t>
-      </w:r>
+      </w:pPr>
     </w:p>
     <w:p>
       <w:pPr>
@@ -854,6 +845,25 @@
           <w:szCs w:val="40"/>
         </w:rPr>
       </w:pPr>
+      <w:r>
+        <w:rPr>
+          <w:rFonts w:ascii="Consolas" w:hAnsi="Consolas" w:cs="Times New Roman"/>
+          <w:sz w:val="40"/>
+          <w:szCs w:val="40"/>
+        </w:rPr>
+        <w:t>2  Lexical Structure</w:t>
+      </w:r>
+    </w:p>
+    <w:p>
+      <w:pPr>
+        <w:spacing w:after="0" w:line="240" w:lineRule="auto"/>
+        <w:jc w:val="center"/>
+        <w:rPr>
+          <w:rFonts w:ascii="Consolas" w:hAnsi="Consolas" w:cs="Times New Roman"/>
+          <w:sz w:val="40"/>
+          <w:szCs w:val="40"/>
+        </w:rPr>
+      </w:pPr>
     </w:p>
     <w:p>
       <w:pPr>
@@ -898,16 +908,6 @@
         </w:rPr>
         <w:t>.</w:t>
       </w:r>
-    </w:p>
-    <w:p>
-      <w:pPr>
-        <w:spacing w:after="0" w:line="240" w:lineRule="auto"/>
-        <w:rPr>
-          <w:rFonts w:ascii="Consolas" w:hAnsi="Consolas" w:cs="Times New Roman"/>
-          <w:sz w:val="24"/>
-          <w:szCs w:val="24"/>
-        </w:rPr>
-      </w:pPr>
     </w:p>
     <w:p>
       <w:pPr>
@@ -919,85 +919,97 @@
           <w:szCs w:val="32"/>
         </w:rPr>
       </w:pPr>
-      <w:r>
+    </w:p>
+    <w:p>
+      <w:pPr>
+        <w:spacing w:after="0" w:line="240" w:lineRule="auto"/>
+        <w:jc w:val="center"/>
         <w:rPr>
           <w:rFonts w:ascii="Consolas" w:hAnsi="Consolas" w:cs="Times New Roman"/>
           <w:sz w:val="32"/>
           <w:szCs w:val="32"/>
         </w:rPr>
-        <w:t>2.1  General</w:t>
-      </w:r>
-    </w:p>
-    <w:p>
-      <w:pPr>
-        <w:spacing w:after="0" w:line="240" w:lineRule="auto"/>
-        <w:rPr>
-          <w:rFonts w:ascii="Consolas" w:hAnsi="Consolas" w:cs="Times New Roman"/>
-          <w:sz w:val="24"/>
-          <w:szCs w:val="24"/>
-        </w:rPr>
-      </w:pPr>
-      <w:r>
-        <w:rPr>
-          <w:rFonts w:ascii="Consolas" w:hAnsi="Consolas" w:cs="Times New Roman"/>
-          <w:sz w:val="24"/>
-          <w:szCs w:val="24"/>
-        </w:rPr>
-        <w:tab/>
-      </w:r>
-      <w:proofErr w:type="spellStart"/>
-      <w:r>
-        <w:rPr>
-          <w:rFonts w:ascii="Consolas" w:hAnsi="Consolas" w:cs="Times New Roman"/>
-          <w:sz w:val="24"/>
-          <w:szCs w:val="24"/>
-        </w:rPr>
-        <w:t>SiGMAL</w:t>
-      </w:r>
-      <w:proofErr w:type="spellEnd"/>
-      <w:r>
-        <w:rPr>
-          <w:rFonts w:ascii="Consolas" w:hAnsi="Consolas" w:cs="Times New Roman"/>
-          <w:sz w:val="24"/>
-          <w:szCs w:val="24"/>
-        </w:rPr>
-        <w:t xml:space="preserve"> uses a line-by-line interpreter to force users to make easily read code. To aid programming further, it automatically ignores any words that do not belong, making commenting easier.</w:t>
-      </w:r>
-    </w:p>
-    <w:p>
-      <w:pPr>
-        <w:spacing w:after="0" w:line="240" w:lineRule="auto"/>
-        <w:rPr>
-          <w:rFonts w:ascii="Consolas" w:hAnsi="Consolas" w:cs="Times New Roman"/>
-          <w:sz w:val="24"/>
-          <w:szCs w:val="24"/>
-        </w:rPr>
-      </w:pPr>
-    </w:p>
-    <w:p>
-      <w:pPr>
-        <w:spacing w:after="0" w:line="240" w:lineRule="auto"/>
-        <w:jc w:val="center"/>
+      </w:pPr>
+      <w:r>
         <w:rPr>
           <w:rFonts w:ascii="Consolas" w:hAnsi="Consolas" w:cs="Times New Roman"/>
           <w:sz w:val="32"/>
           <w:szCs w:val="32"/>
         </w:rPr>
-      </w:pPr>
-      <w:r>
+        <w:t>2.1  General</w:t>
+      </w:r>
+    </w:p>
+    <w:p>
+      <w:pPr>
+        <w:spacing w:after="0" w:line="240" w:lineRule="auto"/>
+        <w:rPr>
+          <w:rFonts w:ascii="Consolas" w:hAnsi="Consolas" w:cs="Times New Roman"/>
+          <w:sz w:val="24"/>
+          <w:szCs w:val="24"/>
+        </w:rPr>
+      </w:pPr>
+      <w:r>
+        <w:rPr>
+          <w:rFonts w:ascii="Consolas" w:hAnsi="Consolas" w:cs="Times New Roman"/>
+          <w:sz w:val="24"/>
+          <w:szCs w:val="24"/>
+        </w:rPr>
+        <w:tab/>
+      </w:r>
+      <w:proofErr w:type="spellStart"/>
+      <w:r>
+        <w:rPr>
+          <w:rFonts w:ascii="Consolas" w:hAnsi="Consolas" w:cs="Times New Roman"/>
+          <w:sz w:val="24"/>
+          <w:szCs w:val="24"/>
+        </w:rPr>
+        <w:t>SiGMAL</w:t>
+      </w:r>
+      <w:proofErr w:type="spellEnd"/>
+      <w:r>
+        <w:rPr>
+          <w:rFonts w:ascii="Consolas" w:hAnsi="Consolas" w:cs="Times New Roman"/>
+          <w:sz w:val="24"/>
+          <w:szCs w:val="24"/>
+        </w:rPr>
+        <w:t xml:space="preserve"> uses a line-by-line interpreter to force users to make easily read code. To aid programming further, it automatically ignores any words that do not belong, making commenting easier.</w:t>
+      </w:r>
+    </w:p>
+    <w:p>
+      <w:pPr>
+        <w:spacing w:after="0" w:line="240" w:lineRule="auto"/>
+        <w:jc w:val="center"/>
         <w:rPr>
           <w:rFonts w:ascii="Consolas" w:hAnsi="Consolas" w:cs="Times New Roman"/>
           <w:sz w:val="32"/>
           <w:szCs w:val="32"/>
         </w:rPr>
-        <w:t>2.2 Points</w:t>
-      </w:r>
-      <w:r>
+      </w:pPr>
+    </w:p>
+    <w:p>
+      <w:pPr>
+        <w:spacing w:after="0" w:line="240" w:lineRule="auto"/>
+        <w:jc w:val="center"/>
         <w:rPr>
           <w:rFonts w:ascii="Consolas" w:hAnsi="Consolas" w:cs="Times New Roman"/>
           <w:sz w:val="32"/>
           <w:szCs w:val="32"/>
         </w:rPr>
+      </w:pPr>
+      <w:r>
+        <w:rPr>
+          <w:rFonts w:ascii="Consolas" w:hAnsi="Consolas" w:cs="Times New Roman"/>
+          <w:sz w:val="32"/>
+          <w:szCs w:val="32"/>
+        </w:rPr>
+        <w:t>2.2 Points</w:t>
+      </w:r>
+      <w:r>
+        <w:rPr>
+          <w:rFonts w:ascii="Consolas" w:hAnsi="Consolas" w:cs="Times New Roman"/>
+          <w:sz w:val="32"/>
+          <w:szCs w:val="32"/>
+        </w:rPr>
         <w:t xml:space="preserve"> and Vectors</w:t>
       </w:r>
     </w:p>
@@ -1147,6 +1159,14 @@
         </w:rPr>
         <w:t xml:space="preserve"> for x, j for y, and k for z.</w:t>
       </w:r>
+      <w:r>
+        <w:rPr>
+          <w:rFonts w:ascii="Consolas" w:hAnsi="Consolas" w:cs="Times New Roman"/>
+          <w:sz w:val="24"/>
+          <w:szCs w:val="24"/>
+        </w:rPr>
+        <w:t xml:space="preserve"> Vectors can also use t if they are a velocity vector.</w:t>
+      </w:r>
     </w:p>
     <w:p>
       <w:pPr>
@@ -1168,23 +1188,16 @@
           <w:szCs w:val="32"/>
         </w:rPr>
       </w:pPr>
-      <w:r>
+    </w:p>
+    <w:p>
+      <w:pPr>
+        <w:spacing w:after="0" w:line="240" w:lineRule="auto"/>
+        <w:jc w:val="center"/>
         <w:rPr>
           <w:rFonts w:ascii="Consolas" w:hAnsi="Consolas" w:cs="Times New Roman"/>
           <w:sz w:val="32"/>
           <w:szCs w:val="32"/>
         </w:rPr>
-        <w:t>2.3 Lines</w:t>
-      </w:r>
-    </w:p>
-    <w:p>
-      <w:pPr>
-        <w:spacing w:after="0" w:line="240" w:lineRule="auto"/>
-        <w:rPr>
-          <w:rFonts w:ascii="Consolas" w:hAnsi="Consolas" w:cs="Times New Roman"/>
-          <w:sz w:val="24"/>
-          <w:szCs w:val="24"/>
-        </w:rPr>
       </w:pPr>
     </w:p>
     <w:p>
@@ -1219,40 +1232,128 @@
           <w:szCs w:val="32"/>
         </w:rPr>
       </w:pPr>
-    </w:p>
-    <w:p>
-      <w:pPr>
-        <w:spacing w:after="0" w:line="240" w:lineRule="auto"/>
-        <w:jc w:val="center"/>
+      <w:r>
         <w:rPr>
           <w:rFonts w:ascii="Consolas" w:hAnsi="Consolas" w:cs="Times New Roman"/>
           <w:sz w:val="32"/>
           <w:szCs w:val="32"/>
         </w:rPr>
-      </w:pPr>
-      <w:r>
+        <w:t>2.3 Lines</w:t>
+      </w:r>
+    </w:p>
+    <w:p>
+      <w:pPr>
+        <w:spacing w:after="0" w:line="240" w:lineRule="auto"/>
+        <w:rPr>
+          <w:rFonts w:ascii="Consolas" w:hAnsi="Consolas" w:cs="Times New Roman"/>
+          <w:sz w:val="24"/>
+          <w:szCs w:val="24"/>
+        </w:rPr>
+      </w:pPr>
+      <w:r>
+        <w:rPr>
+          <w:rFonts w:ascii="Consolas" w:hAnsi="Consolas" w:cs="Times New Roman"/>
+          <w:sz w:val="24"/>
+          <w:szCs w:val="24"/>
+        </w:rPr>
+        <w:tab/>
+        <w:t xml:space="preserve">In an object definition, lines can be used </w:t>
+      </w:r>
+      <w:r>
+        <w:rPr>
+          <w:rFonts w:ascii="Consolas" w:hAnsi="Consolas" w:cs="Times New Roman"/>
+          <w:sz w:val="24"/>
+          <w:szCs w:val="24"/>
+        </w:rPr>
+        <w:t>as directions to extend a surface, or as axes of r</w:t>
+      </w:r>
+      <w:r>
+        <w:rPr>
+          <w:rFonts w:ascii="Consolas" w:hAnsi="Consolas" w:cs="Times New Roman"/>
+          <w:sz w:val="24"/>
+          <w:szCs w:val="24"/>
+        </w:rPr>
+        <w:t>otation</w:t>
+      </w:r>
+      <w:r>
+        <w:rPr>
+          <w:rFonts w:ascii="Consolas" w:hAnsi="Consolas" w:cs="Times New Roman"/>
+          <w:sz w:val="24"/>
+          <w:szCs w:val="24"/>
+        </w:rPr>
+        <w:t xml:space="preserve"> when making a </w:t>
+      </w:r>
+      <w:r>
+        <w:rPr>
+          <w:rFonts w:ascii="Consolas" w:hAnsi="Consolas" w:cs="Times New Roman"/>
+          <w:sz w:val="24"/>
+          <w:szCs w:val="24"/>
+        </w:rPr>
+        <w:t>solid of revolution. In actions, they can be used for direction of motion or for set movement paths.</w:t>
+      </w:r>
+    </w:p>
+    <w:p>
+      <w:pPr>
+        <w:spacing w:after="0" w:line="240" w:lineRule="auto"/>
+        <w:rPr>
+          <w:rFonts w:ascii="Consolas" w:hAnsi="Consolas" w:cs="Times New Roman"/>
+          <w:sz w:val="24"/>
+          <w:szCs w:val="24"/>
+        </w:rPr>
+      </w:pPr>
+      <w:r>
+        <w:rPr>
+          <w:rFonts w:ascii="Consolas" w:hAnsi="Consolas" w:cs="Times New Roman"/>
+          <w:sz w:val="24"/>
+          <w:szCs w:val="24"/>
+        </w:rPr>
+        <w:tab/>
+        <w:t>Lines can be defined 2 ways. One is with 2 endpoints, the other is with a starting point and a vector.</w:t>
+      </w:r>
+    </w:p>
+    <w:p>
+      <w:pPr>
+        <w:spacing w:after="0" w:line="240" w:lineRule="auto"/>
+        <w:jc w:val="center"/>
         <w:rPr>
           <w:rFonts w:ascii="Consolas" w:hAnsi="Consolas" w:cs="Times New Roman"/>
           <w:sz w:val="32"/>
           <w:szCs w:val="32"/>
         </w:rPr>
-        <w:lastRenderedPageBreak/>
-        <w:t xml:space="preserve">2.4 </w:t>
-      </w:r>
-      <w:r>
+      </w:pPr>
+    </w:p>
+    <w:p>
+      <w:pPr>
+        <w:spacing w:after="0" w:line="240" w:lineRule="auto"/>
+        <w:jc w:val="center"/>
         <w:rPr>
           <w:rFonts w:ascii="Consolas" w:hAnsi="Consolas" w:cs="Times New Roman"/>
           <w:sz w:val="32"/>
           <w:szCs w:val="32"/>
         </w:rPr>
-        <w:t>Array</w:t>
-      </w:r>
+      </w:pPr>
       <w:r>
         <w:rPr>
           <w:rFonts w:ascii="Consolas" w:hAnsi="Consolas" w:cs="Times New Roman"/>
           <w:sz w:val="32"/>
           <w:szCs w:val="32"/>
         </w:rPr>
+        <w:t xml:space="preserve">2.4 </w:t>
+      </w:r>
+      <w:r>
+        <w:rPr>
+          <w:rFonts w:ascii="Consolas" w:hAnsi="Consolas" w:cs="Times New Roman"/>
+          <w:sz w:val="32"/>
+          <w:szCs w:val="32"/>
+        </w:rPr>
+        <w:t>Array</w:t>
+      </w:r>
+      <w:r>
+        <w:rPr>
+          <w:rFonts w:ascii="Consolas" w:hAnsi="Consolas" w:cs="Times New Roman"/>
+          <w:sz w:val="32"/>
+          <w:szCs w:val="32"/>
+        </w:rPr>
         <w:t>s and Hashes</w:t>
       </w:r>
     </w:p>
@@ -1293,6 +1394,7 @@
       <w:r>
         <w:rPr>
           <w:rFonts w:ascii="Consolas" w:hAnsi="Consolas" w:cs="Times New Roman"/>
+          <w:i/>
           <w:sz w:val="24"/>
           <w:szCs w:val="24"/>
         </w:rPr>
@@ -1372,6 +1474,265 @@
           <w:szCs w:val="24"/>
         </w:rPr>
         <w:t>val1, key2:val2, ...}. Like arrays, hashes can be on multiple lines, but the entire key-value pair must be on the same line. Keys without a value will default to null.</w:t>
+      </w:r>
+    </w:p>
+    <w:p>
+      <w:pPr>
+        <w:spacing w:after="0" w:line="240" w:lineRule="auto"/>
+        <w:jc w:val="center"/>
+        <w:rPr>
+          <w:rFonts w:ascii="Consolas" w:hAnsi="Consolas" w:cs="Times New Roman"/>
+          <w:sz w:val="32"/>
+          <w:szCs w:val="32"/>
+        </w:rPr>
+      </w:pPr>
+    </w:p>
+    <w:p>
+      <w:pPr>
+        <w:spacing w:after="0" w:line="240" w:lineRule="auto"/>
+        <w:jc w:val="center"/>
+        <w:rPr>
+          <w:rFonts w:ascii="Consolas" w:hAnsi="Consolas" w:cs="Times New Roman"/>
+          <w:sz w:val="32"/>
+          <w:szCs w:val="32"/>
+        </w:rPr>
+      </w:pPr>
+      <w:r>
+        <w:rPr>
+          <w:rFonts w:ascii="Consolas" w:hAnsi="Consolas" w:cs="Times New Roman"/>
+          <w:sz w:val="32"/>
+          <w:szCs w:val="32"/>
+        </w:rPr>
+        <w:t>2.5 Control Structures</w:t>
+      </w:r>
+    </w:p>
+    <w:p>
+      <w:pPr>
+        <w:spacing w:after="0" w:line="240" w:lineRule="auto"/>
+        <w:rPr>
+          <w:rFonts w:ascii="Consolas" w:hAnsi="Consolas" w:cs="Times New Roman"/>
+          <w:sz w:val="24"/>
+          <w:szCs w:val="24"/>
+        </w:rPr>
+      </w:pPr>
+      <w:r>
+        <w:rPr>
+          <w:rFonts w:ascii="Consolas" w:hAnsi="Consolas" w:cs="Times New Roman"/>
+          <w:sz w:val="24"/>
+          <w:szCs w:val="24"/>
+        </w:rPr>
+        <w:tab/>
+        <w:t>Control structures include conditionals (if statements) and loops. They can be used to determine how many times a block of code is to be executed, if at all.</w:t>
+      </w:r>
+    </w:p>
+    <w:p>
+      <w:pPr>
+        <w:spacing w:after="0" w:line="240" w:lineRule="auto"/>
+        <w:rPr>
+          <w:rFonts w:ascii="Consolas" w:hAnsi="Consolas" w:cs="Times New Roman"/>
+          <w:sz w:val="24"/>
+          <w:szCs w:val="24"/>
+        </w:rPr>
+      </w:pPr>
+      <w:r>
+        <w:rPr>
+          <w:rFonts w:ascii="Consolas" w:hAnsi="Consolas" w:cs="Times New Roman"/>
+          <w:sz w:val="24"/>
+          <w:szCs w:val="24"/>
+        </w:rPr>
+        <w:tab/>
+        <w:t xml:space="preserve">If statements use the word </w:t>
+      </w:r>
+      <w:r>
+        <w:rPr>
+          <w:rFonts w:ascii="Consolas" w:hAnsi="Consolas" w:cs="Times New Roman"/>
+          <w:i/>
+          <w:sz w:val="24"/>
+          <w:szCs w:val="24"/>
+        </w:rPr>
+        <w:t>if</w:t>
+      </w:r>
+      <w:r>
+        <w:rPr>
+          <w:rFonts w:ascii="Consolas" w:hAnsi="Consolas" w:cs="Times New Roman"/>
+          <w:sz w:val="24"/>
+          <w:szCs w:val="24"/>
+        </w:rPr>
+        <w:t xml:space="preserve"> and then a test statement on one line, followed by a block of code. For additional cases, use the phrase </w:t>
+      </w:r>
+      <w:r>
+        <w:rPr>
+          <w:rFonts w:ascii="Consolas" w:hAnsi="Consolas" w:cs="Times New Roman"/>
+          <w:i/>
+          <w:sz w:val="24"/>
+          <w:szCs w:val="24"/>
+        </w:rPr>
+        <w:t>else if</w:t>
+      </w:r>
+      <w:r>
+        <w:rPr>
+          <w:rFonts w:ascii="Consolas" w:hAnsi="Consolas" w:cs="Times New Roman"/>
+          <w:sz w:val="24"/>
+          <w:szCs w:val="24"/>
+        </w:rPr>
+        <w:t xml:space="preserve"> and then a test statement, followed by a block of code. For the last case, you can use </w:t>
+      </w:r>
+      <w:r>
+        <w:rPr>
+          <w:rFonts w:ascii="Consolas" w:hAnsi="Consolas" w:cs="Times New Roman"/>
+          <w:i/>
+          <w:sz w:val="24"/>
+          <w:szCs w:val="24"/>
+        </w:rPr>
+        <w:t>else</w:t>
+      </w:r>
+      <w:r>
+        <w:rPr>
+          <w:rFonts w:ascii="Consolas" w:hAnsi="Consolas" w:cs="Times New Roman"/>
+          <w:sz w:val="24"/>
+          <w:szCs w:val="24"/>
+        </w:rPr>
+        <w:t xml:space="preserve"> without a test statement if you want to execute the following block of code if the scenario doesn't fit a case defined. All if statements end with the word </w:t>
+      </w:r>
+      <w:r>
+        <w:rPr>
+          <w:rFonts w:ascii="Consolas" w:hAnsi="Consolas" w:cs="Times New Roman"/>
+          <w:i/>
+          <w:sz w:val="24"/>
+          <w:szCs w:val="24"/>
+        </w:rPr>
+        <w:t>regardless</w:t>
+      </w:r>
+      <w:r>
+        <w:rPr>
+          <w:rFonts w:ascii="Consolas" w:hAnsi="Consolas" w:cs="Times New Roman"/>
+          <w:sz w:val="24"/>
+          <w:szCs w:val="24"/>
+        </w:rPr>
+        <w:t xml:space="preserve"> or </w:t>
+      </w:r>
+      <w:proofErr w:type="spellStart"/>
+      <w:r>
+        <w:rPr>
+          <w:rFonts w:ascii="Consolas" w:hAnsi="Consolas" w:cs="Times New Roman"/>
+          <w:i/>
+          <w:sz w:val="24"/>
+          <w:szCs w:val="24"/>
+        </w:rPr>
+        <w:t>rgdls</w:t>
+      </w:r>
+      <w:proofErr w:type="spellEnd"/>
+      <w:r>
+        <w:rPr>
+          <w:rFonts w:ascii="Consolas" w:hAnsi="Consolas" w:cs="Times New Roman"/>
+          <w:sz w:val="24"/>
+          <w:szCs w:val="24"/>
+        </w:rPr>
+        <w:t xml:space="preserve"> for short.</w:t>
+      </w:r>
+    </w:p>
+    <w:p>
+      <w:pPr>
+        <w:spacing w:after="0" w:line="240" w:lineRule="auto"/>
+        <w:rPr>
+          <w:rFonts w:ascii="Consolas" w:hAnsi="Consolas" w:cs="Times New Roman"/>
+          <w:sz w:val="24"/>
+          <w:szCs w:val="24"/>
+        </w:rPr>
+      </w:pPr>
+      <w:r>
+        <w:rPr>
+          <w:rFonts w:ascii="Consolas" w:hAnsi="Consolas" w:cs="Times New Roman"/>
+          <w:sz w:val="24"/>
+          <w:szCs w:val="24"/>
+        </w:rPr>
+        <w:tab/>
+        <w:t xml:space="preserve">For statements all start with </w:t>
+      </w:r>
+      <w:r>
+        <w:rPr>
+          <w:rFonts w:ascii="Consolas" w:hAnsi="Consolas" w:cs="Times New Roman"/>
+          <w:i/>
+          <w:sz w:val="24"/>
+          <w:szCs w:val="24"/>
+        </w:rPr>
+        <w:t>repeat</w:t>
+      </w:r>
+      <w:r>
+        <w:rPr>
+          <w:rFonts w:ascii="Consolas" w:hAnsi="Consolas" w:cs="Times New Roman"/>
+          <w:sz w:val="24"/>
+          <w:szCs w:val="24"/>
+        </w:rPr>
+        <w:t xml:space="preserve">, have a block of code, and end with </w:t>
+      </w:r>
+      <w:r>
+        <w:rPr>
+          <w:rFonts w:ascii="Consolas" w:hAnsi="Consolas" w:cs="Times New Roman"/>
+          <w:i/>
+          <w:sz w:val="24"/>
+          <w:szCs w:val="24"/>
+        </w:rPr>
+        <w:t>while</w:t>
+      </w:r>
+      <w:r>
+        <w:rPr>
+          <w:rFonts w:ascii="Consolas" w:hAnsi="Consolas" w:cs="Times New Roman"/>
+          <w:sz w:val="24"/>
+          <w:szCs w:val="24"/>
+        </w:rPr>
+        <w:t xml:space="preserve"> or </w:t>
+      </w:r>
+      <w:r>
+        <w:rPr>
+          <w:rFonts w:ascii="Consolas" w:hAnsi="Consolas" w:cs="Times New Roman"/>
+          <w:i/>
+          <w:sz w:val="24"/>
+          <w:szCs w:val="24"/>
+        </w:rPr>
+        <w:t>until</w:t>
+      </w:r>
+      <w:r>
+        <w:rPr>
+          <w:rFonts w:ascii="Consolas" w:hAnsi="Consolas" w:cs="Times New Roman"/>
+          <w:sz w:val="24"/>
+          <w:szCs w:val="24"/>
+        </w:rPr>
+        <w:t xml:space="preserve"> followed by a test statement. </w:t>
+      </w:r>
+      <w:r>
+        <w:rPr>
+          <w:rFonts w:ascii="Consolas" w:hAnsi="Consolas" w:cs="Times New Roman"/>
+          <w:i/>
+          <w:sz w:val="24"/>
+          <w:szCs w:val="24"/>
+        </w:rPr>
+        <w:t>While</w:t>
+      </w:r>
+      <w:r>
+        <w:rPr>
+          <w:rFonts w:ascii="Consolas" w:hAnsi="Consolas" w:cs="Times New Roman"/>
+          <w:sz w:val="24"/>
+          <w:szCs w:val="24"/>
+        </w:rPr>
+        <w:t xml:space="preserve"> loops execute until the statement is false, while </w:t>
+      </w:r>
+      <w:r>
+        <w:rPr>
+          <w:rFonts w:ascii="Consolas" w:hAnsi="Consolas" w:cs="Times New Roman"/>
+          <w:i/>
+          <w:sz w:val="24"/>
+          <w:szCs w:val="24"/>
+        </w:rPr>
+        <w:t>until</w:t>
+      </w:r>
+      <w:r>
+        <w:rPr>
+          <w:rFonts w:ascii="Consolas" w:hAnsi="Consolas" w:cs="Times New Roman"/>
+          <w:sz w:val="24"/>
+          <w:szCs w:val="24"/>
+        </w:rPr>
+        <w:t xml:space="preserve"> loops execute until the statement is true.</w:t>
       </w:r>
     </w:p>
     <w:sectPr>

</xml_diff>